<commit_message>
Publishing the Node.js task etc. now in the repo
</commit_message>
<xml_diff>
--- a/05_es6_node/NodeJS_demo/99_tasks/NodeJS_tehtavat_23k.docx
+++ b/05_es6_node/NodeJS_demo/99_tasks/NodeJS_tehtavat_23k.docx
@@ -179,15 +179,7 @@
         <w:rPr>
           <w:sz w:val="32"/>
         </w:rPr>
-        <w:t xml:space="preserve"> ja</w:t>
-      </w:r>
-      <w:bookmarkStart w:id="0" w:name="_GoBack"/>
-      <w:bookmarkEnd w:id="0"/>
-      <w:r>
-        <w:rPr>
-          <w:sz w:val="32"/>
-        </w:rPr>
-        <w:t xml:space="preserve"> joudut todennäköisesti katsomaan joitakin luennon nauhoitteita.</w:t>
+        <w:t xml:space="preserve"> ja joudut todennäköisesti katsomaan joitakin luennon nauhoitteita.</w:t>
       </w:r>
     </w:p>
     <w:p>
@@ -205,16 +197,14 @@
         <w:rPr>
           <w:sz w:val="32"/>
         </w:rPr>
-        <w:t xml:space="preserve">Testaa ympäristön toiminta </w:t>
-      </w:r>
-      <w:proofErr w:type="spellStart"/>
-      <w:r>
-        <w:rPr>
-          <w:sz w:val="32"/>
-        </w:rPr>
-        <w:t>esim</w:t>
-      </w:r>
-      <w:proofErr w:type="spellEnd"/>
+        <w:t>Testaa ympäristön toiminta esim</w:t>
+      </w:r>
+      <w:r>
+        <w:rPr>
+          <w:sz w:val="32"/>
+        </w:rPr>
+        <w:t>.</w:t>
+      </w:r>
       <w:r>
         <w:rPr>
           <w:sz w:val="32"/>
@@ -1339,7 +1329,19 @@
         <w:rPr>
           <w:sz w:val="32"/>
         </w:rPr>
-        <w:t xml:space="preserve">ekä lisää ainakin yhteen </w:t>
+        <w:t xml:space="preserve">ekä lisää ainakin </w:t>
+      </w:r>
+      <w:r>
+        <w:rPr>
+          <w:sz w:val="32"/>
+        </w:rPr>
+        <w:t>kahteen</w:t>
+      </w:r>
+      <w:r>
+        <w:rPr>
+          <w:sz w:val="32"/>
+        </w:rPr>
+        <w:t xml:space="preserve"> </w:t>
       </w:r>
       <w:r>
         <w:rPr>
@@ -1463,7 +1465,19 @@
         <w:rPr>
           <w:sz w:val="32"/>
         </w:rPr>
-        <w:t xml:space="preserve">Ja lisää yhteen reittiin uusi </w:t>
+        <w:t xml:space="preserve">Ja lisää </w:t>
+      </w:r>
+      <w:r>
+        <w:rPr>
+          <w:sz w:val="32"/>
+        </w:rPr>
+        <w:t>kahteen</w:t>
+      </w:r>
+      <w:r>
+        <w:rPr>
+          <w:sz w:val="32"/>
+        </w:rPr>
+        <w:t xml:space="preserve"> reittiin uusi </w:t>
       </w:r>
       <w:proofErr w:type="spellStart"/>
       <w:r>
@@ -1547,21 +1561,19 @@
         <w:rPr>
           <w:sz w:val="32"/>
         </w:rPr>
-        <w:t xml:space="preserve">, joka saa vasta </w:t>
-      </w:r>
-      <w:proofErr w:type="spellStart"/>
-      <w:r>
-        <w:rPr>
-          <w:sz w:val="32"/>
-        </w:rPr>
-        <w:t>palvelimenta</w:t>
-      </w:r>
-      <w:proofErr w:type="spellEnd"/>
-      <w:r>
-        <w:rPr>
-          <w:sz w:val="32"/>
-        </w:rPr>
-        <w:t xml:space="preserve"> AUTO-INCREMENT </w:t>
+        <w:t>, joka saa vasta palvelime</w:t>
+      </w:r>
+      <w:r>
+        <w:rPr>
+          <w:sz w:val="32"/>
+        </w:rPr>
+        <w:t>l</w:t>
+      </w:r>
+      <w:r>
+        <w:rPr>
+          <w:sz w:val="32"/>
+        </w:rPr>
+        <w:t xml:space="preserve">ta AUTO-INCREMENT </w:t>
       </w:r>
       <w:proofErr w:type="spellStart"/>
       <w:r>
@@ -1604,21 +1616,19 @@
         <w:rPr>
           <w:sz w:val="32"/>
         </w:rPr>
-        <w:t xml:space="preserve"> Valitettavasti en millään saa </w:t>
-      </w:r>
-      <w:proofErr w:type="spellStart"/>
-      <w:r>
-        <w:rPr>
-          <w:sz w:val="32"/>
-        </w:rPr>
-        <w:t>tälläiseen</w:t>
-      </w:r>
-      <w:proofErr w:type="spellEnd"/>
-      <w:r>
-        <w:rPr>
-          <w:sz w:val="32"/>
-        </w:rPr>
-        <w:t xml:space="preserve"> tehtävään automaattitarkastusta, eikä aika myöskään riitä </w:t>
+        <w:t xml:space="preserve"> Valitettavasti en millään saa täll</w:t>
+      </w:r>
+      <w:r>
+        <w:rPr>
+          <w:sz w:val="32"/>
+        </w:rPr>
+        <w:t>a</w:t>
+      </w:r>
+      <w:r>
+        <w:rPr>
+          <w:sz w:val="32"/>
+        </w:rPr>
+        <w:t xml:space="preserve">iseen tehtävään automaattitarkastusta, eikä aika myöskään riitä </w:t>
       </w:r>
       <w:r>
         <w:rPr>
@@ -1637,7 +1647,15 @@
         <w:rPr>
           <w:sz w:val="32"/>
         </w:rPr>
-        <w:t>repoissa</w:t>
+        <w:t>repo</w:t>
+      </w:r>
+      <w:bookmarkStart w:id="0" w:name="_GoBack"/>
+      <w:bookmarkEnd w:id="0"/>
+      <w:r>
+        <w:rPr>
+          <w:sz w:val="32"/>
+        </w:rPr>
+        <w:t>issa</w:t>
       </w:r>
       <w:proofErr w:type="spellEnd"/>
       <w:r>

</xml_diff>

<commit_message>
Laajensin palautustiedoston sallittua kokoa, nyt 4-15 sivua
</commit_message>
<xml_diff>
--- a/05_es6_node/NodeJS_demo/99_tasks/NodeJS_tehtavat_23k.docx
+++ b/05_es6_node/NodeJS_demo/99_tasks/NodeJS_tehtavat_23k.docx
@@ -1647,7 +1647,154 @@
         <w:rPr>
           <w:sz w:val="32"/>
         </w:rPr>
-        <w:t>repo</w:t>
+        <w:t>repoissa</w:t>
+      </w:r>
+      <w:proofErr w:type="spellEnd"/>
+      <w:r>
+        <w:rPr>
+          <w:sz w:val="32"/>
+        </w:rPr>
+        <w:t>.</w:t>
+      </w:r>
+      <w:r>
+        <w:rPr>
+          <w:sz w:val="32"/>
+        </w:rPr>
+        <w:br/>
+      </w:r>
+    </w:p>
+    <w:p>
+      <w:pPr>
+        <w:pStyle w:val="ListParagraph"/>
+        <w:rPr>
+          <w:sz w:val="32"/>
+        </w:rPr>
+      </w:pPr>
+      <w:r>
+        <w:rPr>
+          <w:sz w:val="32"/>
+        </w:rPr>
+        <w:t xml:space="preserve">Joten </w:t>
+      </w:r>
+      <w:r>
+        <w:rPr>
+          <w:sz w:val="32"/>
+        </w:rPr>
+        <w:t xml:space="preserve">palautusmuoto on yksi </w:t>
+      </w:r>
+      <w:proofErr w:type="spellStart"/>
+      <w:r>
+        <w:rPr>
+          <w:sz w:val="32"/>
+        </w:rPr>
+        <w:t>Wordillä</w:t>
+      </w:r>
+      <w:proofErr w:type="spellEnd"/>
+      <w:r>
+        <w:rPr>
+          <w:sz w:val="32"/>
+        </w:rPr>
+        <w:t xml:space="preserve"> tehty </w:t>
+      </w:r>
+      <w:proofErr w:type="spellStart"/>
+      <w:r>
+        <w:rPr>
+          <w:sz w:val="32"/>
+        </w:rPr>
+        <w:t>PDF:ksi</w:t>
+      </w:r>
+      <w:proofErr w:type="spellEnd"/>
+      <w:r>
+        <w:rPr>
+          <w:sz w:val="32"/>
+        </w:rPr>
+        <w:t xml:space="preserve"> tallennettu </w:t>
+      </w:r>
+      <w:r>
+        <w:rPr>
+          <w:sz w:val="32"/>
+        </w:rPr>
+        <w:t>kooste</w:t>
+      </w:r>
+      <w:r>
+        <w:rPr>
+          <w:sz w:val="32"/>
+        </w:rPr>
+        <w:t>tiedosto</w:t>
+      </w:r>
+      <w:r>
+        <w:rPr>
+          <w:sz w:val="32"/>
+        </w:rPr>
+        <w:t xml:space="preserve"> (</w:t>
+      </w:r>
+      <w:r>
+        <w:rPr>
+          <w:sz w:val="32"/>
+        </w:rPr>
+        <w:t>4</w:t>
+      </w:r>
+      <w:r>
+        <w:rPr>
+          <w:sz w:val="32"/>
+        </w:rPr>
+        <w:t>-</w:t>
+      </w:r>
+      <w:r>
+        <w:rPr>
+          <w:sz w:val="32"/>
+        </w:rPr>
+        <w:t>1</w:t>
+      </w:r>
+      <w:r>
+        <w:rPr>
+          <w:sz w:val="32"/>
+        </w:rPr>
+        <w:t>5</w:t>
+      </w:r>
+      <w:r>
+        <w:rPr>
+          <w:sz w:val="32"/>
+        </w:rPr>
+        <w:t xml:space="preserve"> sivua)</w:t>
+      </w:r>
+      <w:r>
+        <w:rPr>
+          <w:sz w:val="32"/>
+        </w:rPr>
+        <w:t xml:space="preserve">, johon olet VS </w:t>
+      </w:r>
+      <w:proofErr w:type="spellStart"/>
+      <w:r>
+        <w:rPr>
+          <w:sz w:val="32"/>
+        </w:rPr>
+        <w:t>Codesta</w:t>
+      </w:r>
+      <w:proofErr w:type="spellEnd"/>
+      <w:r>
+        <w:rPr>
+          <w:sz w:val="32"/>
+        </w:rPr>
+        <w:t xml:space="preserve"> koostanut tärkeimmät muokkaamasi osat</w:t>
+      </w:r>
+      <w:r>
+        <w:rPr>
+          <w:sz w:val="32"/>
+        </w:rPr>
+        <w:t xml:space="preserve"> ja niiden ymmärtämistä auttava ympäröivä vanha koodi tarpeen mukaan</w:t>
+      </w:r>
+      <w:r>
+        <w:rPr>
+          <w:sz w:val="32"/>
+        </w:rPr>
+        <w:t>.</w:t>
+      </w:r>
+      <w:r>
+        <w:rPr>
+          <w:sz w:val="32"/>
+        </w:rPr>
+        <w:t xml:space="preserve"> Sekä jotakin Postmanista.</w:t>
       </w:r>
       <w:bookmarkStart w:id="0" w:name="_GoBack"/>
       <w:bookmarkEnd w:id="0"/>
@@ -1655,118 +1802,7 @@
         <w:rPr>
           <w:sz w:val="32"/>
         </w:rPr>
-        <w:t>issa</w:t>
-      </w:r>
-      <w:proofErr w:type="spellEnd"/>
-      <w:r>
-        <w:rPr>
-          <w:sz w:val="32"/>
-        </w:rPr>
-        <w:t>.</w:t>
-      </w:r>
-      <w:r>
-        <w:rPr>
-          <w:sz w:val="32"/>
-        </w:rPr>
-        <w:br/>
-      </w:r>
-    </w:p>
-    <w:p>
-      <w:pPr>
-        <w:pStyle w:val="ListParagraph"/>
-        <w:rPr>
-          <w:sz w:val="32"/>
-        </w:rPr>
-      </w:pPr>
-      <w:r>
-        <w:rPr>
-          <w:sz w:val="32"/>
-        </w:rPr>
-        <w:t xml:space="preserve">Joten </w:t>
-      </w:r>
-      <w:r>
-        <w:rPr>
-          <w:sz w:val="32"/>
-        </w:rPr>
-        <w:t xml:space="preserve">palautusmuoto on yksi </w:t>
-      </w:r>
-      <w:proofErr w:type="spellStart"/>
-      <w:r>
-        <w:rPr>
-          <w:sz w:val="32"/>
-        </w:rPr>
-        <w:t>Wordillä</w:t>
-      </w:r>
-      <w:proofErr w:type="spellEnd"/>
-      <w:r>
-        <w:rPr>
-          <w:sz w:val="32"/>
-        </w:rPr>
-        <w:t xml:space="preserve"> tehty </w:t>
-      </w:r>
-      <w:proofErr w:type="spellStart"/>
-      <w:r>
-        <w:rPr>
-          <w:sz w:val="32"/>
-        </w:rPr>
-        <w:t>PDF:ksi</w:t>
-      </w:r>
-      <w:proofErr w:type="spellEnd"/>
-      <w:r>
-        <w:rPr>
-          <w:sz w:val="32"/>
-        </w:rPr>
-        <w:t xml:space="preserve"> tallennettu </w:t>
-      </w:r>
-      <w:r>
-        <w:rPr>
-          <w:sz w:val="32"/>
-        </w:rPr>
-        <w:t>kooste</w:t>
-      </w:r>
-      <w:r>
-        <w:rPr>
-          <w:sz w:val="32"/>
-        </w:rPr>
-        <w:t>tiedosto</w:t>
-      </w:r>
-      <w:r>
-        <w:rPr>
-          <w:sz w:val="32"/>
-        </w:rPr>
-        <w:t xml:space="preserve"> (2-6 sivua)</w:t>
-      </w:r>
-      <w:r>
-        <w:rPr>
-          <w:sz w:val="32"/>
-        </w:rPr>
-        <w:t xml:space="preserve">, johon olet VS </w:t>
-      </w:r>
-      <w:proofErr w:type="spellStart"/>
-      <w:r>
-        <w:rPr>
-          <w:sz w:val="32"/>
-        </w:rPr>
-        <w:t>Codesta</w:t>
-      </w:r>
-      <w:proofErr w:type="spellEnd"/>
-      <w:r>
-        <w:rPr>
-          <w:sz w:val="32"/>
-        </w:rPr>
-        <w:t xml:space="preserve"> koostanut tärkeimmät muokkaamasi osat</w:t>
-      </w:r>
-      <w:r>
-        <w:rPr>
-          <w:sz w:val="32"/>
-        </w:rPr>
-        <w:t xml:space="preserve"> ja niiden ymmärtämistä auttava ympäröivä vanha koodi tarpeen mukaan</w:t>
-      </w:r>
-      <w:r>
-        <w:rPr>
-          <w:sz w:val="32"/>
-        </w:rPr>
-        <w:t>. Ja alkuun voit kertoa parilla rivillä mitä sait tehtyä.</w:t>
+        <w:t xml:space="preserve"> Ja alkuun voit kertoa parilla rivillä mitä sait tehtyä.</w:t>
       </w:r>
     </w:p>
     <w:p>

</xml_diff>